<commit_message>
change adres to expensesystem.pl
</commit_message>
<xml_diff>
--- a/export/NewExpenseSystem.docx
+++ b/export/NewExpenseSystem.docx
@@ -740,13 +740,7 @@
                               <w:rPr>
                                 <w:lang w:val="pl-PL"/>
                               </w:rPr>
-                              <w:t xml:space="preserve">Program jest jeszcze rozwijany, dlatego zachęcam do dzielenia się swoimi spostrzeżeniami i uwagami. Wszelkie wiadomości można </w:t>
-                            </w:r>
-                            <w:r>
-                              <w:rPr>
-                                <w:lang w:val="pl-PL"/>
-                              </w:rPr>
-                              <w:t xml:space="preserve">wysyłać na adres </w:t>
+                              <w:t xml:space="preserve">Program jest jeszcze rozwijany, dlatego zachęcam do dzielenia się swoimi spostrzeżeniami i uwagami. Wszelkie wiadomości można wysyłać na adres </w:t>
                             </w:r>
                             <w:hyperlink r:id="rId8" w:history="1">
                               <w:r>
@@ -778,7 +772,7 @@
           <mc:Fallback>
             <w:pict>
               <v:rect id="AutoShape 11" o:spid="_x0000_s1028" style="position:absolute;margin-left:3.75pt;margin-top:133.5pt;width:321.4pt;height:86.85pt;z-index:251663360;visibility:visible;mso-wrap-style:square;mso-width-percent:620;mso-height-percent:0;mso-wrap-distance-left:9pt;mso-wrap-distance-top:3.6pt;mso-wrap-distance-right:9pt;mso-wrap-distance-bottom:3.6pt;mso-position-horizontal:absolute;mso-position-horizontal-relative:margin;mso-position-vertical:absolute;mso-position-vertical-relative:margin;mso-width-percent:620;mso-height-percent:0;mso-width-relative:margin;mso-height-relative:page;v-text-anchor:middle" o:gfxdata="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" stroked="f" strokeweight="2.25pt">
-                <v:fill r:id="rId7" o:title="" recolor="t" rotate="t" type="tile"/>
+                <v:fill r:id="rId9" o:title="" recolor="t" rotate="t" type="tile"/>
                 <v:imagedata recolortarget="#e5e9ef [3059]"/>
                 <v:textbox style="mso-fit-shape-to-text:t" inset=",7.2pt,,10.8pt">
                   <w:txbxContent>
@@ -801,7 +795,7 @@
                         </w:rPr>
                         <w:t xml:space="preserve">wysyłać na adres </w:t>
                       </w:r>
-                      <w:hyperlink r:id="rId9" w:history="1">
+                      <w:hyperlink r:id="rId10" w:history="1">
                         <w:r>
                           <w:rPr>
                             <w:rStyle w:val="Hyperlink"/>
@@ -839,7 +833,30 @@
           <w:color w:val="2C395D" w:themeColor="accent1" w:themeShade="80"/>
           <w:lang w:val="pl-PL"/>
         </w:rPr>
-        <w:t xml:space="preserve">Cieszę się, że jesteś nowym użytkownikiem naszej aplikacji. Staraliśmy się dodać do niego różne funkcjonalności dlatego w skrócie za chwilę je opiszemy. Pamiętaj, że jesteśmy otwarci na wszelkie uwagi, wnioski, spostrzeżenia. </w:t>
+        <w:lastRenderedPageBreak/>
+        <w:t>Ciesz</w:t>
+      </w:r>
+      <w:r>
+        <w:rPr>
+          <w:color w:val="2C395D" w:themeColor="accent1" w:themeShade="80"/>
+          <w:lang w:val="pl-PL"/>
+        </w:rPr>
+        <w:t>ymy</w:t>
+      </w:r>
+      <w:r>
+        <w:rPr>
+          <w:color w:val="2C395D" w:themeColor="accent1" w:themeShade="80"/>
+          <w:lang w:val="pl-PL"/>
+        </w:rPr>
+        <w:t xml:space="preserve"> się, że jesteś nowym użytkownikiem naszej aplikacji. Staraliśmy się dodać do niego różne funkcjonalności dlatego w skrócie za chwilę je opiszemy. </w:t>
+      </w:r>
+      <w:r>
+        <w:rPr>
+          <w:color w:val="2C395D" w:themeColor="accent1" w:themeShade="80"/>
+          <w:lang w:val="pl-PL"/>
+        </w:rPr>
+        <w:lastRenderedPageBreak/>
+        <w:t xml:space="preserve">Pamiętaj, że jesteśmy otwarci na wszelkie uwagi, wnioski, spostrzeżenia. </w:t>
       </w:r>
       <w:r>
         <w:rPr>
@@ -893,7 +910,17 @@
           <w:sz w:val="24"/>
           <w:lang w:val="pl-PL"/>
         </w:rPr>
+        <w:lastRenderedPageBreak/>
         <w:t>Tworzenie arkusz</w:t>
+      </w:r>
+      <w:r>
+        <w:rPr>
+          <w:b/>
+          <w:color w:val="2C395D" w:themeColor="accent1" w:themeShade="80"/>
+          <w:sz w:val="24"/>
+          <w:lang w:val="pl-PL"/>
+        </w:rPr>
+        <w:t>a</w:t>
       </w:r>
     </w:p>
     <w:p>
@@ -1045,6 +1072,7 @@
           <w:sz w:val="24"/>
           <w:lang w:val="pl-PL"/>
         </w:rPr>
+        <w:lastRenderedPageBreak/>
         <w:t>Kategorie</w:t>
       </w:r>
     </w:p>
@@ -1388,6 +1416,7 @@
           <w:sz w:val="24"/>
           <w:lang w:val="pl-PL"/>
         </w:rPr>
+        <w:lastRenderedPageBreak/>
         <w:t>Dostępy</w:t>
       </w:r>
     </w:p>
@@ -1947,6 +1976,7 @@
                                     <w:dataBinding w:prefixMappings="xmlns:ns0='http://purl.org/dc/elements/1.1/' xmlns:ns1='http://schemas.openxmlformats.org/package/2006/metadata/core-properties' " w:xpath="/ns1:coreProperties[1]/ns0:creator[1]" w:storeItemID="{6C3C8BC8-F283-45AE-878A-BAB7291924A1}"/>
                                     <w:text/>
                                   </w:sdtPr>
+                                  <w:sdtEndPr/>
                                   <w:sdtContent>
                                     <w:p>
                                       <w:pPr>
@@ -1955,6 +1985,7 @@
                                           <w:color w:val="2F5897" w:themeColor="text2"/>
                                           <w:sz w:val="18"/>
                                           <w:szCs w:val="18"/>
+                                          <w:lang w:val="pl-PL"/>
                                         </w:rPr>
                                       </w:pPr>
                                       <w:r>
@@ -1962,14 +1993,21 @@
                                           <w:color w:val="2F5897" w:themeColor="text2"/>
                                           <w:lang w:val="pl-PL"/>
                                         </w:rPr>
-                                        <w:t>https://new-expensesys</w:t>
+                                        <w:t>https://expensesys</w:t>
                                       </w:r>
                                       <w:r>
                                         <w:rPr>
                                           <w:color w:val="2F5897" w:themeColor="text2"/>
                                           <w:lang w:val="pl-PL"/>
                                         </w:rPr>
-                                        <w:t>tem.rhcloud.com</w:t>
+                                        <w:t>tem.</w:t>
+                                      </w:r>
+                                      <w:r>
+                                        <w:rPr>
+                                          <w:color w:val="2F5897" w:themeColor="text2"/>
+                                          <w:lang w:val="pl-PL"/>
+                                        </w:rPr>
+                                        <w:t>pl</w:t>
                                       </w:r>
                                       <w:r>
                                         <w:rPr>
@@ -1986,6 +2024,7 @@
                                     <w:spacing w:after="0"/>
                                     <w:rPr>
                                       <w:color w:val="2F5897" w:themeColor="text2"/>
+                                      <w:lang w:val="pl-PL"/>
                                     </w:rPr>
                                   </w:pPr>
                                   <w:r>
@@ -1993,6 +2032,7 @@
                                       <w:color w:val="2F5897" w:themeColor="text2"/>
                                       <w:sz w:val="20"/>
                                       <w:szCs w:val="18"/>
+                                      <w:lang w:val="pl-PL"/>
                                     </w:rPr>
                                     <w:t>expense_system@mailplus.pl</w:t>
                                   </w:r>
@@ -2014,6 +2054,7 @@
                                     <w:rPr>
                                       <w:color w:val="2F5897" w:themeColor="text2"/>
                                       <w:sz w:val="72"/>
+                                      <w:lang w:val="pl-PL"/>
                                     </w:rPr>
                                   </w:pPr>
                                 </w:p>
@@ -2035,6 +2076,7 @@
                                     <w:rPr>
                                       <w:color w:val="2F5897" w:themeColor="text2"/>
                                       <w:sz w:val="24"/>
+                                      <w:lang w:val="pl-PL"/>
                                     </w:rPr>
                                   </w:pPr>
                                 </w:p>
@@ -2044,6 +2086,7 @@
                                     <w:jc w:val="center"/>
                                     <w:rPr>
                                       <w:color w:val="2F5897" w:themeColor="text2"/>
+                                      <w:lang w:val="pl-PL"/>
                                     </w:rPr>
                                   </w:pPr>
                                 </w:p>
@@ -2054,6 +2097,7 @@
                             <w:pPr>
                               <w:rPr>
                                 <w:color w:val="2F5897" w:themeColor="text2"/>
+                                <w:lang w:val="pl-PL"/>
                               </w:rPr>
                             </w:pPr>
                           </w:p>
@@ -2110,6 +2154,7 @@
                               <w:dataBinding w:prefixMappings="xmlns:ns0='http://purl.org/dc/elements/1.1/' xmlns:ns1='http://schemas.openxmlformats.org/package/2006/metadata/core-properties' " w:xpath="/ns1:coreProperties[1]/ns0:creator[1]" w:storeItemID="{6C3C8BC8-F283-45AE-878A-BAB7291924A1}"/>
                               <w:text/>
                             </w:sdtPr>
+                            <w:sdtEndPr/>
                             <w:sdtContent>
                               <w:p>
                                 <w:pPr>
@@ -2118,6 +2163,7 @@
                                     <w:color w:val="2F5897" w:themeColor="text2"/>
                                     <w:sz w:val="18"/>
                                     <w:szCs w:val="18"/>
+                                    <w:lang w:val="pl-PL"/>
                                   </w:rPr>
                                 </w:pPr>
                                 <w:r>
@@ -2125,14 +2171,21 @@
                                     <w:color w:val="2F5897" w:themeColor="text2"/>
                                     <w:lang w:val="pl-PL"/>
                                   </w:rPr>
-                                  <w:t>https://new-expensesys</w:t>
+                                  <w:t>https://expensesys</w:t>
                                 </w:r>
                                 <w:r>
                                   <w:rPr>
                                     <w:color w:val="2F5897" w:themeColor="text2"/>
                                     <w:lang w:val="pl-PL"/>
                                   </w:rPr>
-                                  <w:t>tem.rhcloud.com</w:t>
+                                  <w:t>tem.</w:t>
+                                </w:r>
+                                <w:r>
+                                  <w:rPr>
+                                    <w:color w:val="2F5897" w:themeColor="text2"/>
+                                    <w:lang w:val="pl-PL"/>
+                                  </w:rPr>
+                                  <w:t>pl</w:t>
                                 </w:r>
                                 <w:r>
                                   <w:rPr>
@@ -2149,6 +2202,7 @@
                               <w:spacing w:after="0"/>
                               <w:rPr>
                                 <w:color w:val="2F5897" w:themeColor="text2"/>
+                                <w:lang w:val="pl-PL"/>
                               </w:rPr>
                             </w:pPr>
                             <w:r>
@@ -2156,6 +2210,7 @@
                                 <w:color w:val="2F5897" w:themeColor="text2"/>
                                 <w:sz w:val="20"/>
                                 <w:szCs w:val="18"/>
+                                <w:lang w:val="pl-PL"/>
                               </w:rPr>
                               <w:t>expense_system@mailplus.pl</w:t>
                             </w:r>
@@ -2177,6 +2232,7 @@
                               <w:rPr>
                                 <w:color w:val="2F5897" w:themeColor="text2"/>
                                 <w:sz w:val="72"/>
+                                <w:lang w:val="pl-PL"/>
                               </w:rPr>
                             </w:pPr>
                           </w:p>
@@ -2198,6 +2254,7 @@
                               <w:rPr>
                                 <w:color w:val="2F5897" w:themeColor="text2"/>
                                 <w:sz w:val="24"/>
+                                <w:lang w:val="pl-PL"/>
                               </w:rPr>
                             </w:pPr>
                           </w:p>
@@ -2207,6 +2264,7 @@
                               <w:jc w:val="center"/>
                               <w:rPr>
                                 <w:color w:val="2F5897" w:themeColor="text2"/>
+                                <w:lang w:val="pl-PL"/>
                               </w:rPr>
                             </w:pPr>
                           </w:p>
@@ -2217,6 +2275,7 @@
                       <w:pPr>
                         <w:rPr>
                           <w:color w:val="2F5897" w:themeColor="text2"/>
+                          <w:lang w:val="pl-PL"/>
                         </w:rPr>
                       </w:pPr>
                     </w:p>
@@ -2240,7 +2299,15 @@
           <w:color w:val="2C395D" w:themeColor="accent1" w:themeShade="80"/>
           <w:lang w:val="pl-PL"/>
         </w:rPr>
-        <w:t>co miesiąc od zera, czy kontynuować od poziomu z poprzedniego miesiąca.</w:t>
+        <w:t xml:space="preserve">co miesiąc od zera, czy kontynuować od </w:t>
+      </w:r>
+      <w:r>
+        <w:rPr>
+          <w:color w:val="2C395D" w:themeColor="accent1" w:themeShade="80"/>
+          <w:lang w:val="pl-PL"/>
+        </w:rPr>
+        <w:lastRenderedPageBreak/>
+        <w:t>poziomu z poprzedniego miesiąca.</w:t>
       </w:r>
     </w:p>
     <w:p>
@@ -2297,55 +2364,70 @@
     <w:p>
       <w:pPr>
         <w:rPr>
-          <w:b/>
-          <w:color w:val="2C395D" w:themeColor="accent1" w:themeShade="80"/>
-          <w:lang w:val="pl-PL"/>
-        </w:rPr>
-      </w:pPr>
-      <w:r>
-        <w:rPr>
-          <w:b/>
-          <w:color w:val="2C395D" w:themeColor="accent1" w:themeShade="80"/>
-          <w:lang w:val="pl-PL"/>
-        </w:rPr>
-        <w:t>Filtrowanie</w:t>
+          <w:color w:val="2C395D" w:themeColor="accent1" w:themeShade="80"/>
+          <w:lang w:val="pl-PL"/>
+        </w:rPr>
+      </w:pPr>
+      <w:r>
+        <w:rPr>
+          <w:color w:val="2C395D" w:themeColor="accent1" w:themeShade="80"/>
+          <w:lang w:val="pl-PL"/>
+        </w:rPr>
+        <w:t>Jeśli wpisujesz wydatke w „przyszłości” możesz ustawić notyfikację o nim na e-mail.</w:t>
       </w:r>
     </w:p>
     <w:p>
       <w:pPr>
         <w:rPr>
-          <w:color w:val="2C395D" w:themeColor="accent1" w:themeShade="80"/>
-          <w:lang w:val="pl-PL"/>
-        </w:rPr>
-      </w:pPr>
-      <w:r>
-        <w:rPr>
-          <w:color w:val="2C395D" w:themeColor="accent1" w:themeShade="80"/>
-          <w:lang w:val="pl-PL"/>
-        </w:rPr>
-        <w:t>Ustawienie danych wyszukiwania odświeży widok miesięczny.</w:t>
+          <w:b/>
+          <w:color w:val="2C395D" w:themeColor="accent1" w:themeShade="80"/>
+          <w:lang w:val="pl-PL"/>
+        </w:rPr>
+      </w:pPr>
+      <w:r>
+        <w:rPr>
+          <w:b/>
+          <w:color w:val="2C395D" w:themeColor="accent1" w:themeShade="80"/>
+          <w:lang w:val="pl-PL"/>
+        </w:rPr>
+        <w:t>Filtrowanie</w:t>
       </w:r>
     </w:p>
     <w:p>
       <w:pPr>
         <w:rPr>
-          <w:b/>
-          <w:color w:val="2C395D" w:themeColor="accent1" w:themeShade="80"/>
-          <w:lang w:val="pl-PL"/>
-        </w:rPr>
-      </w:pPr>
-      <w:r>
-        <w:rPr>
-          <w:b/>
-          <w:color w:val="2C395D" w:themeColor="accent1" w:themeShade="80"/>
-          <w:lang w:val="pl-PL"/>
-        </w:rPr>
-        <w:t>Wyszukaj</w:t>
+          <w:color w:val="2C395D" w:themeColor="accent1" w:themeShade="80"/>
+          <w:lang w:val="pl-PL"/>
+        </w:rPr>
+      </w:pPr>
+      <w:r>
+        <w:rPr>
+          <w:color w:val="2C395D" w:themeColor="accent1" w:themeShade="80"/>
+          <w:lang w:val="pl-PL"/>
+        </w:rPr>
+        <w:t>Ustawienie danych wyszukiwania odświeży widok miesięczny.</w:t>
       </w:r>
     </w:p>
     <w:p>
       <w:pPr>
         <w:rPr>
+          <w:b/>
+          <w:color w:val="2C395D" w:themeColor="accent1" w:themeShade="80"/>
+          <w:lang w:val="pl-PL"/>
+        </w:rPr>
+      </w:pPr>
+      <w:r>
+        <w:rPr>
+          <w:b/>
+          <w:color w:val="2C395D" w:themeColor="accent1" w:themeShade="80"/>
+          <w:lang w:val="pl-PL"/>
+        </w:rPr>
+        <w:t>Wyszukaj</w:t>
+      </w:r>
+    </w:p>
+    <w:p>
+      <w:pPr>
+        <w:rPr>
           <w:color w:val="2C395D" w:themeColor="accent1" w:themeShade="80"/>
           <w:lang w:val="pl-PL"/>
         </w:rPr>
@@ -2432,6 +2514,62 @@
         </w:rPr>
         <w:t xml:space="preserve"> (np. cyklicznych wydatków)</w:t>
       </w:r>
+      <w:r>
+        <w:rPr>
+          <w:color w:val="2C395D" w:themeColor="accent1" w:themeShade="80"/>
+          <w:lang w:val="pl-PL"/>
+        </w:rPr>
+        <w:t>.</w:t>
+      </w:r>
+    </w:p>
+    <w:p>
+      <w:pPr>
+        <w:rPr>
+          <w:b/>
+          <w:color w:val="2C395D" w:themeColor="accent1" w:themeShade="80"/>
+          <w:lang w:val="pl-PL"/>
+        </w:rPr>
+      </w:pPr>
+      <w:r>
+        <w:rPr>
+          <w:b/>
+          <w:color w:val="2C395D" w:themeColor="accent1" w:themeShade="80"/>
+          <w:lang w:val="pl-PL"/>
+        </w:rPr>
+        <w:t>Podsumowanie użytkowników</w:t>
+      </w:r>
+    </w:p>
+    <w:p>
+      <w:pPr>
+        <w:rPr>
+          <w:color w:val="2C395D" w:themeColor="accent1" w:themeShade="80"/>
+          <w:lang w:val="pl-PL"/>
+        </w:rPr>
+      </w:pPr>
+      <w:r>
+        <w:rPr>
+          <w:color w:val="2C395D" w:themeColor="accent1" w:themeShade="80"/>
+          <w:lang w:val="pl-PL"/>
+        </w:rPr>
+        <w:t xml:space="preserve">W </w:t>
+      </w:r>
+      <w:r>
+        <w:rPr>
+          <w:color w:val="2C395D" w:themeColor="accent1" w:themeShade="80"/>
+          <w:lang w:val="pl-PL"/>
+        </w:rPr>
+        <w:t xml:space="preserve">trzecim widoku masz </w:t>
+      </w:r>
+      <w:r>
+        <w:rPr>
+          <w:color w:val="2C395D" w:themeColor="accent1" w:themeShade="80"/>
+          <w:lang w:val="pl-PL"/>
+        </w:rPr>
+        <w:lastRenderedPageBreak/>
+        <w:t>podsumowanie wydatków użytkowników wraz z ich limitami. Możesz zmodyfikować ustawione w przeszłości limity.</w:t>
+      </w:r>
+      <w:bookmarkStart w:id="0" w:name="_GoBack"/>
+      <w:bookmarkEnd w:id="0"/>
     </w:p>
     <w:p>
       <w:pPr>
@@ -5191,7 +5329,7 @@
 </file>
 
 <file path=customXml/itemProps1.xml><?xml version="1.0" encoding="utf-8"?>
-<ds:datastoreItem xmlns:ds="http://schemas.openxmlformats.org/officeDocument/2006/customXml" ds:itemID="{076ABA34-4AFF-4A6D-85BB-0626EC7AF638}">
+<ds:datastoreItem xmlns:ds="http://schemas.openxmlformats.org/officeDocument/2006/customXml" ds:itemID="{EBB0BBE7-A650-45B5-9361-5D22041D85CF}">
   <ds:schemaRefs>
     <ds:schemaRef ds:uri="http://schemas.openxmlformats.org/officeDocument/2006/bibliography"/>
   </ds:schemaRefs>

</xml_diff>